<commit_message>
Iterable needs metod First(). Was added to Homeworks and JobList. After that test with two accounts was ok.
</commit_message>
<xml_diff>
--- a/Description.docx
+++ b/Description.docx
@@ -9,27 +9,29 @@
           <w:color w:val="000000"/>
           <w:sz w:val="20"/>
           <w:szCs w:val="20"/>
+        </w:rPr>
+      </w:pPr>
+      <w:r>
+        <w:t xml:space="preserve">Есть перечень аккаунтов </w:t>
+      </w:r>
+      <w:r>
+        <w:rPr>
+          <w:rFonts w:ascii="Consolas" w:hAnsi="Consolas" w:cs="Consolas"/>
+          <w:color w:val="000000"/>
+          <w:sz w:val="20"/>
+          <w:szCs w:val="20"/>
           <w:lang w:val="en-US"/>
         </w:rPr>
-      </w:pPr>
-      <w:r>
-        <w:t xml:space="preserve">Есть перечень </w:t>
-      </w:r>
-      <w:r>
-        <w:t>аккаунтов</w:t>
-      </w:r>
-      <w:r>
-        <w:t xml:space="preserve"> </w:t>
-      </w:r>
-      <w:r>
-        <w:rPr>
-          <w:rFonts w:ascii="Consolas" w:hAnsi="Consolas" w:cs="Consolas"/>
-          <w:color w:val="000000"/>
-          <w:sz w:val="20"/>
-          <w:szCs w:val="20"/>
-          <w:lang w:val="en-US"/>
-        </w:rPr>
-        <w:t>Accounts.</w:t>
+        <w:t>Accounts</w:t>
+      </w:r>
+      <w:r>
+        <w:rPr>
+          <w:rFonts w:ascii="Consolas" w:hAnsi="Consolas" w:cs="Consolas"/>
+          <w:color w:val="000000"/>
+          <w:sz w:val="20"/>
+          <w:szCs w:val="20"/>
+        </w:rPr>
+        <w:t>.</w:t>
       </w:r>
     </w:p>
     <w:p>
@@ -51,16 +53,7 @@
           <w:sz w:val="20"/>
           <w:szCs w:val="20"/>
         </w:rPr>
-        <w:t>Homeworks</w:t>
-      </w:r>
-      <w:r>
-        <w:rPr>
-          <w:rFonts w:ascii="Consolas" w:hAnsi="Consolas" w:cs="Consolas"/>
-          <w:color w:val="000000"/>
-          <w:sz w:val="20"/>
-          <w:szCs w:val="20"/>
-        </w:rPr>
-        <w:t xml:space="preserve">, </w:t>
+        <w:t xml:space="preserve">Homeworks, </w:t>
       </w:r>
       <w:r>
         <w:rPr>
@@ -421,16 +414,7 @@
           <w:sz w:val="20"/>
           <w:szCs w:val="20"/>
         </w:rPr>
-        <w:t xml:space="preserve"> </w:t>
-      </w:r>
-      <w:r>
-        <w:rPr>
-          <w:rFonts w:ascii="Consolas" w:hAnsi="Consolas" w:cs="Consolas"/>
-          <w:color w:val="000000"/>
-          <w:sz w:val="20"/>
-          <w:szCs w:val="20"/>
-        </w:rPr>
-        <w:t xml:space="preserve">новых действий выполняет их. </w:t>
+        <w:t xml:space="preserve"> новых действий выполняет их. </w:t>
       </w:r>
     </w:p>
     <w:p>
@@ -460,7 +444,63 @@
           <w:szCs w:val="20"/>
           <w:lang w:val="en-US"/>
         </w:rPr>
-        <w:t>Timing.</w:t>
+        <w:t>Timing</w:t>
+      </w:r>
+      <w:r>
+        <w:rPr>
+          <w:rFonts w:ascii="Consolas" w:hAnsi="Consolas" w:cs="Consolas"/>
+          <w:color w:val="000000"/>
+          <w:sz w:val="20"/>
+          <w:szCs w:val="20"/>
+        </w:rPr>
+        <w:t>.</w:t>
+      </w:r>
+      <w:r>
+        <w:rPr>
+          <w:rFonts w:ascii="Consolas" w:hAnsi="Consolas" w:cs="Consolas"/>
+          <w:color w:val="000000"/>
+          <w:sz w:val="20"/>
+          <w:szCs w:val="20"/>
+        </w:rPr>
+        <w:t xml:space="preserve"> </w:t>
+      </w:r>
+      <w:r>
+        <w:rPr>
+          <w:rFonts w:ascii="Consolas" w:hAnsi="Consolas" w:cs="Consolas"/>
+          <w:color w:val="000000"/>
+          <w:sz w:val="20"/>
+          <w:szCs w:val="20"/>
+        </w:rPr>
+        <w:t xml:space="preserve">Не, стирать их не надо. При выполнении у задания ставится флаг </w:t>
+      </w:r>
+      <w:r>
+        <w:rPr>
+          <w:rFonts w:ascii="Consolas" w:hAnsi="Consolas" w:cs="Consolas"/>
+          <w:color w:val="000000"/>
+          <w:sz w:val="20"/>
+          <w:szCs w:val="20"/>
+          <w:lang w:val="en-US"/>
+        </w:rPr>
+        <w:t>IzFinished.</w:t>
+      </w:r>
+    </w:p>
+    <w:p>
+      <w:pPr>
+        <w:rPr>
+          <w:rFonts w:ascii="Consolas" w:hAnsi="Consolas" w:cs="Consolas"/>
+          <w:color w:val="000000"/>
+          <w:sz w:val="20"/>
+          <w:szCs w:val="20"/>
+        </w:rPr>
+      </w:pPr>
+      <w:r>
+        <w:rPr>
+          <w:rFonts w:ascii="Consolas" w:hAnsi="Consolas" w:cs="Consolas"/>
+          <w:color w:val="000000"/>
+          <w:sz w:val="20"/>
+          <w:szCs w:val="20"/>
+        </w:rPr>
+        <w:t>А вот при переформировании Тайминга надо отмечать уже выполненные задания!</w:t>
       </w:r>
       <w:bookmarkStart w:id="0" w:name="_GoBack"/>
       <w:bookmarkEnd w:id="0"/>

</xml_diff>